<commit_message>
Edited parameter names, checked to make sure equations and values matched in script and word document.
</commit_message>
<xml_diff>
--- a/ModelSummary0929.docx
+++ b/ModelSummary0929.docx
@@ -100,7 +100,15 @@
         <w:t xml:space="preserve">PAR </w:t>
       </w:r>
       <w:r>
-        <w:t xml:space="preserve">(mol) </w:t>
+        <w:t>(</w:t>
+      </w:r>
+      <w:proofErr w:type="spellStart"/>
+      <w:r>
+        <w:t>mol</w:t>
+      </w:r>
+      <w:proofErr w:type="spellEnd"/>
+      <w:r>
+        <w:t xml:space="preserve">) </w:t>
       </w:r>
       <w:r>
         <w:t>– use</w:t>
@@ -142,16 +150,7 @@
         </w:numPr>
       </w:pPr>
       <w:r>
-        <w:t xml:space="preserve">LAI – </w:t>
-      </w:r>
-      <w:r>
-        <w:t>used</w:t>
-      </w:r>
-      <w:r>
-        <w:t xml:space="preserve"> </w:t>
-      </w:r>
-      <w:r>
-        <w:t>to calculate GPP using PLIRTLE model</w:t>
+        <w:t>LAI – used to calculate GPP using PLIRTLE model</w:t>
       </w:r>
     </w:p>
     <w:p/>
@@ -231,25 +230,7 @@
           <w:rPr>
             <w:rFonts w:ascii="Cambria Math" w:hAnsi="Cambria Math"/>
           </w:rPr>
-          <m:t>=</m:t>
-        </m:r>
-        <m:r>
-          <w:rPr>
-            <w:rFonts w:ascii="Cambria Math" w:hAnsi="Cambria Math"/>
-          </w:rPr>
-          <m:t>U</m:t>
-        </m:r>
-        <m:r>
-          <w:rPr>
-            <w:rFonts w:ascii="Cambria Math" w:hAnsi="Cambria Math"/>
-          </w:rPr>
-          <m:t>-L.</m:t>
-        </m:r>
-        <m:r>
-          <w:rPr>
-            <w:rFonts w:ascii="Cambria Math" w:hAnsi="Cambria Math"/>
-          </w:rPr>
-          <m:t>N</m:t>
+          <m:t>=U-L.N</m:t>
         </m:r>
       </m:oMath>
       <w:r>
@@ -272,13 +253,7 @@
               <w:rPr>
                 <w:rFonts w:ascii="Cambria Math" w:hAnsi="Cambria Math"/>
               </w:rPr>
-              <m:t>dLitter</m:t>
-            </m:r>
-            <m:r>
-              <w:rPr>
-                <w:rFonts w:ascii="Cambria Math" w:hAnsi="Cambria Math"/>
-              </w:rPr>
-              <m:t>C</m:t>
+              <m:t>dLitterC</m:t>
             </m:r>
           </m:num>
           <m:den>
@@ -294,13 +269,7 @@
           <w:rPr>
             <w:rFonts w:ascii="Cambria Math" w:hAnsi="Cambria Math"/>
           </w:rPr>
-          <m:t>=L.C</m:t>
-        </m:r>
-        <m:r>
-          <w:rPr>
-            <w:rFonts w:ascii="Cambria Math" w:hAnsi="Cambria Math"/>
-          </w:rPr>
-          <m:t>-D.C</m:t>
+          <m:t>=L.C-D.C</m:t>
         </m:r>
       </m:oMath>
       <w:r>
@@ -344,25 +313,7 @@
           <w:rPr>
             <w:rFonts w:ascii="Cambria Math" w:hAnsi="Cambria Math"/>
           </w:rPr>
-          <m:t>=</m:t>
-        </m:r>
-        <m:r>
-          <w:rPr>
-            <w:rFonts w:ascii="Cambria Math" w:hAnsi="Cambria Math"/>
-          </w:rPr>
-          <m:t>L</m:t>
-        </m:r>
-        <m:r>
-          <w:rPr>
-            <w:rFonts w:ascii="Cambria Math" w:hAnsi="Cambria Math"/>
-          </w:rPr>
-          <m:t>.</m:t>
-        </m:r>
-        <m:r>
-          <w:rPr>
-            <w:rFonts w:ascii="Cambria Math" w:hAnsi="Cambria Math"/>
-          </w:rPr>
-          <m:t>N</m:t>
+          <m:t>=L.N</m:t>
         </m:r>
         <m:r>
           <w:rPr>
@@ -394,13 +345,7 @@
               <w:rPr>
                 <w:rFonts w:ascii="Cambria Math" w:hAnsi="Cambria Math"/>
               </w:rPr>
-              <m:t>d</m:t>
-            </m:r>
-            <m:r>
-              <w:rPr>
-                <w:rFonts w:ascii="Cambria Math" w:hAnsi="Cambria Math"/>
-              </w:rPr>
-              <m:t>SOMC</m:t>
+              <m:t>dSOMC</m:t>
             </m:r>
           </m:num>
           <m:den>
@@ -416,25 +361,13 @@
           <w:rPr>
             <w:rFonts w:ascii="Cambria Math" w:hAnsi="Cambria Math"/>
           </w:rPr>
-          <m:t>=</m:t>
-        </m:r>
-        <m:r>
-          <w:rPr>
-            <w:rFonts w:ascii="Cambria Math" w:hAnsi="Cambria Math"/>
-          </w:rPr>
-          <m:t>D.C</m:t>
+          <m:t>=D.C</m:t>
         </m:r>
         <m:r>
           <w:rPr>
             <w:rFonts w:ascii="Cambria Math" w:eastAsiaTheme="minorEastAsia" w:hAnsi="Cambria Math"/>
           </w:rPr>
-          <m:t>-</m:t>
-        </m:r>
-        <m:r>
-          <w:rPr>
-            <w:rFonts w:ascii="Cambria Math" w:eastAsiaTheme="minorEastAsia" w:hAnsi="Cambria Math"/>
-          </w:rPr>
-          <m:t>Mic.C</m:t>
+          <m:t>-Mic.C</m:t>
         </m:r>
       </m:oMath>
       <w:r>
@@ -473,37 +406,13 @@
           <w:rPr>
             <w:rFonts w:ascii="Cambria Math" w:hAnsi="Cambria Math"/>
           </w:rPr>
-          <m:t>=D.</m:t>
-        </m:r>
-        <m:r>
-          <w:rPr>
-            <w:rFonts w:ascii="Cambria Math" w:hAnsi="Cambria Math"/>
-          </w:rPr>
-          <m:t>N+Ndep</m:t>
+          <m:t>=D.N+Ndep</m:t>
         </m:r>
         <m:r>
           <w:rPr>
             <w:rFonts w:ascii="Cambria Math" w:eastAsiaTheme="minorEastAsia" w:hAnsi="Cambria Math"/>
           </w:rPr>
-          <m:t>-</m:t>
-        </m:r>
-        <m:r>
-          <w:rPr>
-            <w:rFonts w:ascii="Cambria Math" w:eastAsiaTheme="minorEastAsia" w:hAnsi="Cambria Math"/>
-          </w:rPr>
-          <m:t>A-</m:t>
-        </m:r>
-        <m:r>
-          <w:rPr>
-            <w:rFonts w:ascii="Cambria Math" w:eastAsiaTheme="minorEastAsia" w:hAnsi="Cambria Math"/>
-          </w:rPr>
-          <m:t>Mic.</m:t>
-        </m:r>
-        <m:r>
-          <w:rPr>
-            <w:rFonts w:ascii="Cambria Math" w:eastAsiaTheme="minorEastAsia" w:hAnsi="Cambria Math"/>
-          </w:rPr>
-          <m:t>N</m:t>
+          <m:t>-A-Mic.N</m:t>
         </m:r>
       </m:oMath>
       <w:r>
@@ -526,19 +435,7 @@
               <w:rPr>
                 <w:rFonts w:ascii="Cambria Math" w:hAnsi="Cambria Math"/>
               </w:rPr>
-              <m:t>d</m:t>
-            </m:r>
-            <m:r>
-              <w:rPr>
-                <w:rFonts w:ascii="Cambria Math" w:hAnsi="Cambria Math"/>
-              </w:rPr>
-              <m:t>NFIXMIC</m:t>
-            </m:r>
-            <m:r>
-              <w:rPr>
-                <w:rFonts w:ascii="Cambria Math" w:hAnsi="Cambria Math"/>
-              </w:rPr>
-              <m:t>C</m:t>
+              <m:t>dNFIXMICC</m:t>
             </m:r>
           </m:num>
           <m:den>
@@ -560,13 +457,7 @@
           <w:rPr>
             <w:rFonts w:ascii="Cambria Math" w:eastAsiaTheme="minorEastAsia" w:hAnsi="Cambria Math"/>
           </w:rPr>
-          <m:t>Mic.C</m:t>
-        </m:r>
-        <m:r>
-          <w:rPr>
-            <w:rFonts w:ascii="Cambria Math" w:eastAsiaTheme="minorEastAsia" w:hAnsi="Cambria Math"/>
-          </w:rPr>
-          <m:t>-Rh</m:t>
+          <m:t>Mic.C-Rh</m:t>
         </m:r>
       </m:oMath>
       <w:r>
@@ -589,13 +480,7 @@
               <w:rPr>
                 <w:rFonts w:ascii="Cambria Math" w:hAnsi="Cambria Math"/>
               </w:rPr>
-              <m:t>d</m:t>
-            </m:r>
-            <m:r>
-              <w:rPr>
-                <w:rFonts w:ascii="Cambria Math" w:hAnsi="Cambria Math"/>
-              </w:rPr>
-              <m:t>NFIXMICN</m:t>
+              <m:t>dNFIXMICN</m:t>
             </m:r>
           </m:num>
           <m:den>
@@ -611,25 +496,13 @@
           <w:rPr>
             <w:rFonts w:ascii="Cambria Math" w:hAnsi="Cambria Math"/>
           </w:rPr>
-          <m:t>=</m:t>
-        </m:r>
-        <m:r>
-          <w:rPr>
-            <w:rFonts w:ascii="Cambria Math" w:hAnsi="Cambria Math"/>
-          </w:rPr>
-          <m:t>Mic.N-Nfix.f</m:t>
+          <m:t>=Mic.N-Nfix.f</m:t>
         </m:r>
         <m:r>
           <w:rPr>
             <w:rFonts w:ascii="Cambria Math" w:eastAsiaTheme="minorEastAsia" w:hAnsi="Cambria Math"/>
           </w:rPr>
-          <m:t>-</m:t>
-        </m:r>
-        <m:r>
-          <w:rPr>
-            <w:rFonts w:ascii="Cambria Math" w:eastAsiaTheme="minorEastAsia" w:hAnsi="Cambria Math"/>
-          </w:rPr>
-          <m:t>Nfix.ml-Min</m:t>
+          <m:t>-Nfix.ml-Min</m:t>
         </m:r>
       </m:oMath>
       <w:r>
@@ -699,6 +572,8 @@
         </w:rPr>
         <w:t xml:space="preserve">. T is soil temperature in ºC, and Q10 = 2. </w:t>
       </w:r>
+      <w:bookmarkStart w:id="0" w:name="_GoBack"/>
+      <w:bookmarkEnd w:id="0"/>
     </w:p>
     <w:tbl>
       <w:tblPr>
@@ -1194,13 +1069,41 @@
                 <w:szCs w:val="20"/>
               </w:rPr>
             </w:pPr>
-            <w:r>
-              <w:rPr>
-                <w:rFonts w:ascii="Times New Roman" w:hAnsi="Times New Roman" w:cs="Times New Roman"/>
-                <w:sz w:val="20"/>
-                <w:szCs w:val="20"/>
-              </w:rPr>
-              <w:t>Pmax = 14.747 µmol CO</w:t>
+            <w:proofErr w:type="spellStart"/>
+            <w:r>
+              <w:rPr>
+                <w:rFonts w:ascii="Times New Roman" w:hAnsi="Times New Roman" w:cs="Times New Roman"/>
+                <w:sz w:val="20"/>
+                <w:szCs w:val="20"/>
+              </w:rPr>
+              <w:t>Pmax</w:t>
+            </w:r>
+            <w:proofErr w:type="spellEnd"/>
+            <w:r>
+              <w:rPr>
+                <w:rFonts w:ascii="Times New Roman" w:hAnsi="Times New Roman" w:cs="Times New Roman"/>
+                <w:sz w:val="20"/>
+                <w:szCs w:val="20"/>
+              </w:rPr>
+              <w:t xml:space="preserve"> = 14.747 µ</w:t>
+            </w:r>
+            <w:proofErr w:type="spellStart"/>
+            <w:r>
+              <w:rPr>
+                <w:rFonts w:ascii="Times New Roman" w:hAnsi="Times New Roman" w:cs="Times New Roman"/>
+                <w:sz w:val="20"/>
+                <w:szCs w:val="20"/>
+              </w:rPr>
+              <w:t>mol</w:t>
+            </w:r>
+            <w:proofErr w:type="spellEnd"/>
+            <w:r>
+              <w:rPr>
+                <w:rFonts w:ascii="Times New Roman" w:hAnsi="Times New Roman" w:cs="Times New Roman"/>
+                <w:sz w:val="20"/>
+                <w:szCs w:val="20"/>
+              </w:rPr>
+              <w:t xml:space="preserve"> CO</w:t>
             </w:r>
             <w:r>
               <w:rPr>
@@ -1260,7 +1163,25 @@
                 <w:sz w:val="20"/>
                 <w:szCs w:val="20"/>
               </w:rPr>
-              <w:t>E = 0.041 µmol CO</w:t>
+              <w:t>E = 0.041 µ</w:t>
+            </w:r>
+            <w:proofErr w:type="spellStart"/>
+            <w:r>
+              <w:rPr>
+                <w:rFonts w:ascii="Times New Roman" w:hAnsi="Times New Roman" w:cs="Times New Roman"/>
+                <w:sz w:val="20"/>
+                <w:szCs w:val="20"/>
+              </w:rPr>
+              <w:t>mol</w:t>
+            </w:r>
+            <w:proofErr w:type="spellEnd"/>
+            <w:r>
+              <w:rPr>
+                <w:rFonts w:ascii="Times New Roman" w:hAnsi="Times New Roman" w:cs="Times New Roman"/>
+                <w:sz w:val="20"/>
+                <w:szCs w:val="20"/>
+              </w:rPr>
+              <w:t xml:space="preserve"> CO</w:t>
             </w:r>
             <w:r>
               <w:rPr>
@@ -1277,7 +1198,25 @@
                 <w:sz w:val="20"/>
                 <w:szCs w:val="20"/>
               </w:rPr>
-              <w:t xml:space="preserve"> µmol PAR</w:t>
+              <w:t xml:space="preserve"> µ</w:t>
+            </w:r>
+            <w:proofErr w:type="spellStart"/>
+            <w:r>
+              <w:rPr>
+                <w:rFonts w:ascii="Times New Roman" w:hAnsi="Times New Roman" w:cs="Times New Roman"/>
+                <w:sz w:val="20"/>
+                <w:szCs w:val="20"/>
+              </w:rPr>
+              <w:t>mol</w:t>
+            </w:r>
+            <w:proofErr w:type="spellEnd"/>
+            <w:r>
+              <w:rPr>
+                <w:rFonts w:ascii="Times New Roman" w:hAnsi="Times New Roman" w:cs="Times New Roman"/>
+                <w:sz w:val="20"/>
+                <w:szCs w:val="20"/>
+              </w:rPr>
+              <w:t xml:space="preserve"> PAR</w:t>
             </w:r>
             <w:r>
               <w:rPr>
@@ -1616,258 +1555,6 @@
                 <w:szCs w:val="20"/>
               </w:rPr>
               <w:t>Litter fall</w:t>
-            </w:r>
-          </w:p>
-        </w:tc>
-        <w:tc>
-          <w:tcPr>
-            <w:tcW w:w="5040" w:type="dxa"/>
-            <w:vAlign w:val="center"/>
-          </w:tcPr>
-          <w:p>
-            <w:pPr>
-              <w:rPr>
-                <w:rFonts w:ascii="Times New Roman" w:eastAsiaTheme="minorEastAsia" w:hAnsi="Times New Roman" w:cs="Times New Roman"/>
-                <w:sz w:val="20"/>
-                <w:szCs w:val="20"/>
-              </w:rPr>
-            </w:pPr>
-            <m:oMathPara>
-              <m:oMathParaPr>
-                <m:jc m:val="left"/>
-              </m:oMathParaPr>
-              <m:oMath>
-                <m:sSub>
-                  <m:sSubPr>
-                    <m:ctrlPr>
-                      <w:rPr>
-                        <w:rFonts w:ascii="Cambria Math" w:hAnsi="Cambria Math" w:cs="Times New Roman"/>
-                        <w:i/>
-                        <w:sz w:val="20"/>
-                        <w:szCs w:val="20"/>
-                      </w:rPr>
-                    </m:ctrlPr>
-                  </m:sSubPr>
-                  <m:e>
-                    <m:r>
-                      <w:rPr>
-                        <w:rFonts w:ascii="Cambria Math" w:hAnsi="Cambria Math" w:cs="Times New Roman"/>
-                        <w:sz w:val="20"/>
-                        <w:szCs w:val="20"/>
-                      </w:rPr>
-                      <m:t>θ</m:t>
-                    </m:r>
-                  </m:e>
-                  <m:sub>
-                    <m:r>
-                      <w:rPr>
-                        <w:rFonts w:ascii="Cambria Math" w:hAnsi="Cambria Math" w:cs="Times New Roman"/>
-                        <w:sz w:val="20"/>
-                        <w:szCs w:val="20"/>
-                      </w:rPr>
-                      <m:t>1</m:t>
-                    </m:r>
-                  </m:sub>
-                </m:sSub>
-                <m:r>
-                  <w:rPr>
-                    <w:rFonts w:ascii="Cambria Math" w:hAnsi="Cambria Math" w:cs="Times New Roman"/>
-                    <w:sz w:val="20"/>
-                    <w:szCs w:val="20"/>
-                  </w:rPr>
-                  <m:t>×PLANT</m:t>
-                </m:r>
-                <m:r>
-                  <w:rPr>
-                    <w:rFonts w:ascii="Cambria Math" w:eastAsiaTheme="minorEastAsia" w:hAnsi="Cambria Math" w:cs="Times New Roman"/>
-                    <w:sz w:val="20"/>
-                    <w:szCs w:val="20"/>
-                  </w:rPr>
-                  <m:t>.C</m:t>
-                </m:r>
-              </m:oMath>
-            </m:oMathPara>
-          </w:p>
-          <w:p>
-            <w:pPr>
-              <w:rPr>
-                <w:rFonts w:ascii="Times New Roman" w:hAnsi="Times New Roman" w:cs="Times New Roman"/>
-                <w:sz w:val="20"/>
-                <w:szCs w:val="20"/>
-              </w:rPr>
-            </w:pPr>
-            <m:oMathPara>
-              <m:oMathParaPr>
-                <m:jc m:val="left"/>
-              </m:oMathParaPr>
-              <m:oMath>
-                <m:sSub>
-                  <m:sSubPr>
-                    <m:ctrlPr>
-                      <w:rPr>
-                        <w:rFonts w:ascii="Cambria Math" w:hAnsi="Cambria Math" w:cs="Times New Roman"/>
-                        <w:i/>
-                        <w:sz w:val="20"/>
-                        <w:szCs w:val="20"/>
-                      </w:rPr>
-                    </m:ctrlPr>
-                  </m:sSubPr>
-                  <m:e>
-                    <m:r>
-                      <w:rPr>
-                        <w:rFonts w:ascii="Cambria Math" w:hAnsi="Cambria Math" w:cs="Times New Roman"/>
-                        <w:sz w:val="20"/>
-                        <w:szCs w:val="20"/>
-                      </w:rPr>
-                      <m:t>θ</m:t>
-                    </m:r>
-                  </m:e>
-                  <m:sub>
-                    <m:r>
-                      <w:rPr>
-                        <w:rFonts w:ascii="Cambria Math" w:hAnsi="Cambria Math" w:cs="Times New Roman"/>
-                        <w:sz w:val="20"/>
-                        <w:szCs w:val="20"/>
-                      </w:rPr>
-                      <m:t>1</m:t>
-                    </m:r>
-                  </m:sub>
-                </m:sSub>
-                <m:r>
-                  <w:rPr>
-                    <w:rFonts w:ascii="Cambria Math" w:hAnsi="Cambria Math" w:cs="Times New Roman"/>
-                    <w:sz w:val="20"/>
-                    <w:szCs w:val="20"/>
-                  </w:rPr>
-                  <m:t>×PLANT</m:t>
-                </m:r>
-                <m:r>
-                  <w:rPr>
-                    <w:rFonts w:ascii="Cambria Math" w:eastAsiaTheme="minorEastAsia" w:hAnsi="Cambria Math" w:cs="Times New Roman"/>
-                    <w:sz w:val="20"/>
-                    <w:szCs w:val="20"/>
-                  </w:rPr>
-                  <m:t>.N</m:t>
-                </m:r>
-              </m:oMath>
-            </m:oMathPara>
-          </w:p>
-        </w:tc>
-        <w:tc>
-          <w:tcPr>
-            <w:tcW w:w="2970" w:type="dxa"/>
-            <w:vAlign w:val="center"/>
-          </w:tcPr>
-          <w:p>
-            <w:pPr>
-              <w:rPr>
-                <w:rFonts w:ascii="Times New Roman" w:eastAsia="Calibri" w:hAnsi="Times New Roman" w:cs="Times New Roman"/>
-                <w:sz w:val="20"/>
-                <w:szCs w:val="20"/>
-                <w:highlight w:val="yellow"/>
-                <w:vertAlign w:val="superscript"/>
-              </w:rPr>
-            </w:pPr>
-            <w:r>
-              <w:rPr>
-                <w:rFonts w:ascii="Times New Roman" w:eastAsia="Calibri" w:hAnsi="Times New Roman" w:cs="Times New Roman"/>
-                <w:sz w:val="20"/>
-                <w:szCs w:val="20"/>
-                <w:highlight w:val="yellow"/>
-              </w:rPr>
-              <w:t>θ</w:t>
-            </w:r>
-            <w:r>
-              <w:rPr>
-                <w:rFonts w:ascii="Times New Roman" w:eastAsia="Calibri" w:hAnsi="Times New Roman" w:cs="Times New Roman"/>
-                <w:sz w:val="20"/>
-                <w:szCs w:val="20"/>
-                <w:highlight w:val="yellow"/>
-                <w:vertAlign w:val="subscript"/>
-              </w:rPr>
-              <w:t>1</w:t>
-            </w:r>
-            <w:r>
-              <w:rPr>
-                <w:rFonts w:ascii="Times New Roman" w:eastAsia="Calibri" w:hAnsi="Times New Roman" w:cs="Times New Roman"/>
-                <w:sz w:val="20"/>
-                <w:szCs w:val="20"/>
-                <w:highlight w:val="yellow"/>
-              </w:rPr>
-              <w:t xml:space="preserve"> = 0.0065 day</w:t>
-            </w:r>
-            <w:r>
-              <w:rPr>
-                <w:rFonts w:ascii="Times New Roman" w:eastAsia="Calibri" w:hAnsi="Times New Roman" w:cs="Times New Roman"/>
-                <w:sz w:val="20"/>
-                <w:szCs w:val="20"/>
-                <w:highlight w:val="yellow"/>
-                <w:vertAlign w:val="superscript"/>
-              </w:rPr>
-              <w:t>-1</w:t>
-            </w:r>
-          </w:p>
-        </w:tc>
-      </w:tr>
-      <w:tr>
-        <w:trPr>
-          <w:trHeight w:val="644"/>
-        </w:trPr>
-        <w:tc>
-          <w:tcPr>
-            <w:tcW w:w="1008" w:type="dxa"/>
-            <w:vAlign w:val="center"/>
-          </w:tcPr>
-          <w:p>
-            <w:pPr>
-              <w:rPr>
-                <w:rFonts w:ascii="Times New Roman" w:hAnsi="Times New Roman" w:cs="Times New Roman"/>
-                <w:b/>
-                <w:sz w:val="20"/>
-                <w:szCs w:val="20"/>
-              </w:rPr>
-            </w:pPr>
-            <w:r>
-              <w:rPr>
-                <w:rFonts w:ascii="Times New Roman" w:hAnsi="Times New Roman" w:cs="Times New Roman"/>
-                <w:b/>
-                <w:sz w:val="20"/>
-                <w:szCs w:val="20"/>
-              </w:rPr>
-              <w:t xml:space="preserve">D.C and </w:t>
-            </w:r>
-            <w:r>
-              <w:rPr>
-                <w:rFonts w:ascii="Times New Roman" w:hAnsi="Times New Roman" w:cs="Times New Roman"/>
-                <w:b/>
-                <w:sz w:val="20"/>
-                <w:szCs w:val="20"/>
-              </w:rPr>
-              <w:br/>
-              <w:t>D.N</w:t>
-            </w:r>
-          </w:p>
-        </w:tc>
-        <w:tc>
-          <w:tcPr>
-            <w:tcW w:w="1800" w:type="dxa"/>
-            <w:vAlign w:val="center"/>
-          </w:tcPr>
-          <w:p>
-            <w:pPr>
-              <w:rPr>
-                <w:rFonts w:ascii="Times New Roman" w:hAnsi="Times New Roman" w:cs="Times New Roman"/>
-                <w:sz w:val="20"/>
-                <w:szCs w:val="20"/>
-              </w:rPr>
-            </w:pPr>
-            <w:r>
-              <w:rPr>
-                <w:rFonts w:ascii="Times New Roman" w:hAnsi="Times New Roman" w:cs="Times New Roman"/>
-                <w:sz w:val="20"/>
-                <w:szCs w:val="20"/>
-              </w:rPr>
-              <w:t>Decomposition</w:t>
             </w:r>
           </w:p>
         </w:tc>
@@ -1918,6 +1605,276 @@
                         <w:szCs w:val="20"/>
                       </w:rPr>
                       <m:t>2</m:t>
+                    </m:r>
+                  </m:sub>
+                </m:sSub>
+                <m:r>
+                  <w:rPr>
+                    <w:rFonts w:ascii="Cambria Math" w:hAnsi="Cambria Math" w:cs="Times New Roman"/>
+                    <w:sz w:val="20"/>
+                    <w:szCs w:val="20"/>
+                  </w:rPr>
+                  <m:t>×PLANT</m:t>
+                </m:r>
+                <m:r>
+                  <w:rPr>
+                    <w:rFonts w:ascii="Cambria Math" w:eastAsiaTheme="minorEastAsia" w:hAnsi="Cambria Math" w:cs="Times New Roman"/>
+                    <w:sz w:val="20"/>
+                    <w:szCs w:val="20"/>
+                  </w:rPr>
+                  <m:t>.C</m:t>
+                </m:r>
+              </m:oMath>
+            </m:oMathPara>
+          </w:p>
+          <w:p>
+            <w:pPr>
+              <w:rPr>
+                <w:rFonts w:ascii="Times New Roman" w:hAnsi="Times New Roman" w:cs="Times New Roman"/>
+                <w:sz w:val="20"/>
+                <w:szCs w:val="20"/>
+              </w:rPr>
+            </w:pPr>
+            <m:oMathPara>
+              <m:oMathParaPr>
+                <m:jc m:val="left"/>
+              </m:oMathParaPr>
+              <m:oMath>
+                <m:sSub>
+                  <m:sSubPr>
+                    <m:ctrlPr>
+                      <w:rPr>
+                        <w:rFonts w:ascii="Cambria Math" w:hAnsi="Cambria Math" w:cs="Times New Roman"/>
+                        <w:i/>
+                        <w:sz w:val="20"/>
+                        <w:szCs w:val="20"/>
+                      </w:rPr>
+                    </m:ctrlPr>
+                  </m:sSubPr>
+                  <m:e>
+                    <m:r>
+                      <w:rPr>
+                        <w:rFonts w:ascii="Cambria Math" w:hAnsi="Cambria Math" w:cs="Times New Roman"/>
+                        <w:sz w:val="20"/>
+                        <w:szCs w:val="20"/>
+                      </w:rPr>
+                      <m:t>θ</m:t>
+                    </m:r>
+                  </m:e>
+                  <m:sub>
+                    <m:r>
+                      <w:rPr>
+                        <w:rFonts w:ascii="Cambria Math" w:hAnsi="Cambria Math" w:cs="Times New Roman"/>
+                        <w:sz w:val="20"/>
+                        <w:szCs w:val="20"/>
+                      </w:rPr>
+                      <m:t>2</m:t>
+                    </m:r>
+                  </m:sub>
+                </m:sSub>
+                <m:r>
+                  <w:rPr>
+                    <w:rFonts w:ascii="Cambria Math" w:hAnsi="Cambria Math" w:cs="Times New Roman"/>
+                    <w:sz w:val="20"/>
+                    <w:szCs w:val="20"/>
+                  </w:rPr>
+                  <m:t>×PLANT</m:t>
+                </m:r>
+                <m:r>
+                  <w:rPr>
+                    <w:rFonts w:ascii="Cambria Math" w:eastAsiaTheme="minorEastAsia" w:hAnsi="Cambria Math" w:cs="Times New Roman"/>
+                    <w:sz w:val="20"/>
+                    <w:szCs w:val="20"/>
+                  </w:rPr>
+                  <m:t>.N</m:t>
+                </m:r>
+              </m:oMath>
+            </m:oMathPara>
+          </w:p>
+        </w:tc>
+        <w:tc>
+          <w:tcPr>
+            <w:tcW w:w="2970" w:type="dxa"/>
+            <w:vAlign w:val="center"/>
+          </w:tcPr>
+          <w:p>
+            <w:pPr>
+              <w:rPr>
+                <w:rFonts w:ascii="Times New Roman" w:eastAsia="Calibri" w:hAnsi="Times New Roman" w:cs="Times New Roman"/>
+                <w:sz w:val="20"/>
+                <w:szCs w:val="20"/>
+                <w:highlight w:val="yellow"/>
+                <w:vertAlign w:val="superscript"/>
+              </w:rPr>
+            </w:pPr>
+            <w:r>
+              <w:rPr>
+                <w:rFonts w:ascii="Times New Roman" w:eastAsia="Calibri" w:hAnsi="Times New Roman" w:cs="Times New Roman"/>
+                <w:sz w:val="20"/>
+                <w:szCs w:val="20"/>
+                <w:highlight w:val="yellow"/>
+              </w:rPr>
+              <w:t>θ</w:t>
+            </w:r>
+            <w:r>
+              <w:rPr>
+                <w:rFonts w:ascii="Times New Roman" w:eastAsia="Calibri" w:hAnsi="Times New Roman" w:cs="Times New Roman"/>
+                <w:sz w:val="20"/>
+                <w:szCs w:val="20"/>
+                <w:highlight w:val="yellow"/>
+                <w:vertAlign w:val="subscript"/>
+              </w:rPr>
+              <w:t>2</w:t>
+            </w:r>
+            <w:r>
+              <w:rPr>
+                <w:rFonts w:ascii="Times New Roman" w:eastAsia="Calibri" w:hAnsi="Times New Roman" w:cs="Times New Roman"/>
+                <w:sz w:val="20"/>
+                <w:szCs w:val="20"/>
+                <w:highlight w:val="yellow"/>
+              </w:rPr>
+              <w:t xml:space="preserve"> = 0.00</w:t>
+            </w:r>
+            <w:r>
+              <w:rPr>
+                <w:rFonts w:ascii="Times New Roman" w:eastAsia="Calibri" w:hAnsi="Times New Roman" w:cs="Times New Roman"/>
+                <w:sz w:val="20"/>
+                <w:szCs w:val="20"/>
+                <w:highlight w:val="yellow"/>
+              </w:rPr>
+              <w:t>7</w:t>
+            </w:r>
+            <w:r>
+              <w:rPr>
+                <w:rFonts w:ascii="Times New Roman" w:eastAsia="Calibri" w:hAnsi="Times New Roman" w:cs="Times New Roman"/>
+                <w:sz w:val="20"/>
+                <w:szCs w:val="20"/>
+                <w:highlight w:val="yellow"/>
+              </w:rPr>
+              <w:t xml:space="preserve"> day</w:t>
+            </w:r>
+            <w:r>
+              <w:rPr>
+                <w:rFonts w:ascii="Times New Roman" w:eastAsia="Calibri" w:hAnsi="Times New Roman" w:cs="Times New Roman"/>
+                <w:sz w:val="20"/>
+                <w:szCs w:val="20"/>
+                <w:highlight w:val="yellow"/>
+                <w:vertAlign w:val="superscript"/>
+              </w:rPr>
+              <w:t>-1</w:t>
+            </w:r>
+          </w:p>
+        </w:tc>
+      </w:tr>
+      <w:tr>
+        <w:trPr>
+          <w:trHeight w:val="644"/>
+        </w:trPr>
+        <w:tc>
+          <w:tcPr>
+            <w:tcW w:w="1008" w:type="dxa"/>
+            <w:vAlign w:val="center"/>
+          </w:tcPr>
+          <w:p>
+            <w:pPr>
+              <w:rPr>
+                <w:rFonts w:ascii="Times New Roman" w:hAnsi="Times New Roman" w:cs="Times New Roman"/>
+                <w:b/>
+                <w:sz w:val="20"/>
+                <w:szCs w:val="20"/>
+              </w:rPr>
+            </w:pPr>
+            <w:r>
+              <w:rPr>
+                <w:rFonts w:ascii="Times New Roman" w:hAnsi="Times New Roman" w:cs="Times New Roman"/>
+                <w:b/>
+                <w:sz w:val="20"/>
+                <w:szCs w:val="20"/>
+              </w:rPr>
+              <w:t xml:space="preserve">D.C and </w:t>
+            </w:r>
+            <w:r>
+              <w:rPr>
+                <w:rFonts w:ascii="Times New Roman" w:hAnsi="Times New Roman" w:cs="Times New Roman"/>
+                <w:b/>
+                <w:sz w:val="20"/>
+                <w:szCs w:val="20"/>
+              </w:rPr>
+              <w:br/>
+              <w:t>D.N</w:t>
+            </w:r>
+          </w:p>
+        </w:tc>
+        <w:tc>
+          <w:tcPr>
+            <w:tcW w:w="1800" w:type="dxa"/>
+            <w:vAlign w:val="center"/>
+          </w:tcPr>
+          <w:p>
+            <w:pPr>
+              <w:rPr>
+                <w:rFonts w:ascii="Times New Roman" w:hAnsi="Times New Roman" w:cs="Times New Roman"/>
+                <w:sz w:val="20"/>
+                <w:szCs w:val="20"/>
+              </w:rPr>
+            </w:pPr>
+            <w:r>
+              <w:rPr>
+                <w:rFonts w:ascii="Times New Roman" w:hAnsi="Times New Roman" w:cs="Times New Roman"/>
+                <w:sz w:val="20"/>
+                <w:szCs w:val="20"/>
+              </w:rPr>
+              <w:t>Decomposition</w:t>
+            </w:r>
+          </w:p>
+        </w:tc>
+        <w:tc>
+          <w:tcPr>
+            <w:tcW w:w="5040" w:type="dxa"/>
+            <w:vAlign w:val="center"/>
+          </w:tcPr>
+          <w:p>
+            <w:pPr>
+              <w:rPr>
+                <w:rFonts w:ascii="Times New Roman" w:eastAsiaTheme="minorEastAsia" w:hAnsi="Times New Roman" w:cs="Times New Roman"/>
+                <w:sz w:val="20"/>
+                <w:szCs w:val="20"/>
+              </w:rPr>
+            </w:pPr>
+            <m:oMathPara>
+              <m:oMathParaPr>
+                <m:jc m:val="left"/>
+              </m:oMathParaPr>
+              <m:oMath>
+                <m:sSub>
+                  <m:sSubPr>
+                    <m:ctrlPr>
+                      <w:rPr>
+                        <w:rFonts w:ascii="Cambria Math" w:hAnsi="Cambria Math" w:cs="Times New Roman"/>
+                        <w:i/>
+                        <w:sz w:val="20"/>
+                        <w:szCs w:val="20"/>
+                      </w:rPr>
+                    </m:ctrlPr>
+                  </m:sSubPr>
+                  <m:e>
+                    <m:r>
+                      <w:rPr>
+                        <w:rFonts w:ascii="Cambria Math" w:hAnsi="Cambria Math" w:cs="Times New Roman"/>
+                        <w:sz w:val="20"/>
+                        <w:szCs w:val="20"/>
+                      </w:rPr>
+                      <m:t>θ</m:t>
+                    </m:r>
+                  </m:e>
+                  <m:sub>
+                    <m:r>
+                      <w:rPr>
+                        <w:rFonts w:ascii="Cambria Math" w:hAnsi="Cambria Math" w:cs="Times New Roman"/>
+                        <w:sz w:val="20"/>
+                        <w:szCs w:val="20"/>
+                      </w:rPr>
+                      <m:t>3</m:t>
                     </m:r>
                   </m:sub>
                 </m:sSub>
@@ -2005,7 +1962,7 @@
                         <w:sz w:val="20"/>
                         <w:szCs w:val="20"/>
                       </w:rPr>
-                      <m:t>2</m:t>
+                      <m:t>3</m:t>
                     </m:r>
                   </m:sub>
                 </m:sSub>
@@ -2084,7 +2041,7 @@
                 <w:highlight w:val="yellow"/>
                 <w:vertAlign w:val="subscript"/>
               </w:rPr>
-              <w:t>2</w:t>
+              <w:t>3</w:t>
             </w:r>
             <w:r>
               <w:rPr>
@@ -2093,7 +2050,16 @@
                 <w:szCs w:val="20"/>
                 <w:highlight w:val="yellow"/>
               </w:rPr>
-              <w:t xml:space="preserve"> = 0.07  day</w:t>
+              <w:t xml:space="preserve"> = 0.03</w:t>
+            </w:r>
+            <w:r>
+              <w:rPr>
+                <w:rFonts w:ascii="Times New Roman" w:eastAsia="Calibri" w:hAnsi="Times New Roman" w:cs="Times New Roman"/>
+                <w:sz w:val="20"/>
+                <w:szCs w:val="20"/>
+                <w:highlight w:val="yellow"/>
+              </w:rPr>
+              <w:t xml:space="preserve">  day</w:t>
             </w:r>
             <w:r>
               <w:rPr>
@@ -2216,7 +2182,7 @@
                         <w:sz w:val="20"/>
                         <w:szCs w:val="20"/>
                       </w:rPr>
-                      <m:t>3</m:t>
+                      <m:t>1</m:t>
                     </m:r>
                   </m:sub>
                 </m:sSub>
@@ -2295,7 +2261,7 @@
                 <w:highlight w:val="yellow"/>
                 <w:vertAlign w:val="subscript"/>
               </w:rPr>
-              <w:t>3</w:t>
+              <w:t>1</w:t>
             </w:r>
             <w:r>
               <w:rPr>
@@ -2389,38 +2355,14 @@
                 <m:jc m:val="left"/>
               </m:oMathParaPr>
               <m:oMath>
-                <m:sSub>
-                  <m:sSubPr>
-                    <m:ctrlPr>
-                      <w:rPr>
-                        <w:rFonts w:ascii="Cambria Math" w:hAnsi="Cambria Math" w:cs="Times New Roman"/>
-                        <w:i/>
-                        <w:sz w:val="20"/>
-                        <w:szCs w:val="20"/>
-                      </w:rPr>
-                    </m:ctrlPr>
-                  </m:sSubPr>
-                  <m:e>
-                    <m:r>
-                      <w:rPr>
-                        <w:rFonts w:ascii="Cambria Math" w:hAnsi="Cambria Math" w:cs="Times New Roman"/>
-                        <w:sz w:val="20"/>
-                        <w:szCs w:val="20"/>
-                      </w:rPr>
-                      <m:t>θ</m:t>
-                    </m:r>
-                  </m:e>
-                  <m:sub>
-                    <m:r>
-                      <w:rPr>
-                        <w:rFonts w:ascii="Cambria Math" w:hAnsi="Cambria Math" w:cs="Times New Roman"/>
-                        <w:sz w:val="20"/>
-                        <w:szCs w:val="20"/>
-                      </w:rPr>
-                      <m:t>4</m:t>
-                    </m:r>
-                  </m:sub>
-                </m:sSub>
+                <m:r>
+                  <w:rPr>
+                    <w:rFonts w:ascii="Cambria Math" w:hAnsi="Cambria Math" w:cs="Times New Roman"/>
+                    <w:sz w:val="20"/>
+                    <w:szCs w:val="20"/>
+                  </w:rPr>
+                  <m:t>0.004</m:t>
+                </m:r>
                 <m:r>
                   <w:rPr>
                     <w:rFonts w:ascii="Cambria Math" w:hAnsi="Cambria Math" w:cs="Times New Roman"/>
@@ -2509,58 +2451,7 @@
                 <w:sz w:val="20"/>
                 <w:szCs w:val="20"/>
               </w:rPr>
-              <w:t>θ</w:t>
-            </w:r>
-            <w:r>
-              <w:rPr>
-                <w:rFonts w:ascii="Times New Roman" w:eastAsia="Calibri" w:hAnsi="Times New Roman" w:cs="Times New Roman"/>
-                <w:sz w:val="20"/>
-                <w:szCs w:val="20"/>
-                <w:vertAlign w:val="subscript"/>
-              </w:rPr>
-              <w:t>4</w:t>
-            </w:r>
-            <w:r>
-              <w:rPr>
-                <w:rFonts w:ascii="Times New Roman" w:eastAsia="Calibri" w:hAnsi="Times New Roman" w:cs="Times New Roman"/>
-                <w:sz w:val="20"/>
-                <w:szCs w:val="20"/>
-              </w:rPr>
-              <w:t xml:space="preserve"> = 0.004  g N </w:t>
-            </w:r>
-            <w:r>
-              <w:rPr>
-                <w:rFonts w:ascii="Times New Roman" w:hAnsi="Times New Roman" w:cs="Times New Roman"/>
-                <w:sz w:val="20"/>
-                <w:szCs w:val="20"/>
-              </w:rPr>
-              <w:t xml:space="preserve"> m</w:t>
-            </w:r>
-            <w:r>
-              <w:rPr>
-                <w:rFonts w:ascii="Times New Roman" w:hAnsi="Times New Roman" w:cs="Times New Roman"/>
-                <w:sz w:val="20"/>
-                <w:szCs w:val="20"/>
-                <w:vertAlign w:val="superscript"/>
-              </w:rPr>
-              <w:t>-2</w:t>
-            </w:r>
-            <w:r>
-              <w:rPr>
-                <w:rFonts w:ascii="Times New Roman" w:eastAsia="Calibri" w:hAnsi="Times New Roman" w:cs="Times New Roman"/>
-                <w:sz w:val="20"/>
-                <w:szCs w:val="20"/>
-              </w:rPr>
-              <w:t xml:space="preserve">  day</w:t>
-            </w:r>
-            <w:r>
-              <w:rPr>
-                <w:rFonts w:ascii="Times New Roman" w:eastAsia="Calibri" w:hAnsi="Times New Roman" w:cs="Times New Roman"/>
-                <w:sz w:val="20"/>
-                <w:szCs w:val="20"/>
-                <w:vertAlign w:val="superscript"/>
-              </w:rPr>
-              <w:t>-1</w:t>
+              <w:t>---</w:t>
             </w:r>
           </w:p>
         </w:tc>
@@ -2635,38 +2526,14 @@
                 <m:jc m:val="left"/>
               </m:oMathParaPr>
               <m:oMath>
-                <m:sSub>
-                  <m:sSubPr>
-                    <m:ctrlPr>
-                      <w:rPr>
-                        <w:rFonts w:ascii="Cambria Math" w:hAnsi="Cambria Math" w:cs="Times New Roman"/>
-                        <w:i/>
-                        <w:sz w:val="20"/>
-                        <w:szCs w:val="20"/>
-                      </w:rPr>
-                    </m:ctrlPr>
-                  </m:sSubPr>
-                  <m:e>
-                    <m:r>
-                      <w:rPr>
-                        <w:rFonts w:ascii="Cambria Math" w:hAnsi="Cambria Math" w:cs="Times New Roman"/>
-                        <w:sz w:val="20"/>
-                        <w:szCs w:val="20"/>
-                      </w:rPr>
-                      <m:t>θ</m:t>
-                    </m:r>
-                  </m:e>
-                  <m:sub>
-                    <m:r>
-                      <w:rPr>
-                        <w:rFonts w:ascii="Cambria Math" w:hAnsi="Cambria Math" w:cs="Times New Roman"/>
-                        <w:sz w:val="20"/>
-                        <w:szCs w:val="20"/>
-                      </w:rPr>
-                      <m:t>5</m:t>
-                    </m:r>
-                  </m:sub>
-                </m:sSub>
+                <m:r>
+                  <w:rPr>
+                    <w:rFonts w:ascii="Cambria Math" w:hAnsi="Cambria Math" w:cs="Times New Roman"/>
+                    <w:sz w:val="20"/>
+                    <w:szCs w:val="20"/>
+                  </w:rPr>
+                  <m:t>0.0018</m:t>
+                </m:r>
                 <m:r>
                   <w:rPr>
                     <w:rFonts w:ascii="Cambria Math" w:hAnsi="Cambria Math" w:cs="Times New Roman"/>
@@ -2755,58 +2622,7 @@
                 <w:sz w:val="20"/>
                 <w:szCs w:val="20"/>
               </w:rPr>
-              <w:t>θ</w:t>
-            </w:r>
-            <w:r>
-              <w:rPr>
-                <w:rFonts w:ascii="Times New Roman" w:eastAsia="Calibri" w:hAnsi="Times New Roman" w:cs="Times New Roman"/>
-                <w:sz w:val="20"/>
-                <w:szCs w:val="20"/>
-                <w:vertAlign w:val="subscript"/>
-              </w:rPr>
-              <w:t>5</w:t>
-            </w:r>
-            <w:r>
-              <w:rPr>
-                <w:rFonts w:ascii="Times New Roman" w:eastAsia="Calibri" w:hAnsi="Times New Roman" w:cs="Times New Roman"/>
-                <w:sz w:val="20"/>
-                <w:szCs w:val="20"/>
-              </w:rPr>
-              <w:t xml:space="preserve"> = 0.0018 g N </w:t>
-            </w:r>
-            <w:r>
-              <w:rPr>
-                <w:rFonts w:ascii="Times New Roman" w:hAnsi="Times New Roman" w:cs="Times New Roman"/>
-                <w:sz w:val="20"/>
-                <w:szCs w:val="20"/>
-              </w:rPr>
-              <w:t xml:space="preserve"> m</w:t>
-            </w:r>
-            <w:r>
-              <w:rPr>
-                <w:rFonts w:ascii="Times New Roman" w:hAnsi="Times New Roman" w:cs="Times New Roman"/>
-                <w:sz w:val="20"/>
-                <w:szCs w:val="20"/>
-                <w:vertAlign w:val="superscript"/>
-              </w:rPr>
-              <w:t>-2</w:t>
-            </w:r>
-            <w:r>
-              <w:rPr>
-                <w:rFonts w:ascii="Times New Roman" w:eastAsia="Calibri" w:hAnsi="Times New Roman" w:cs="Times New Roman"/>
-                <w:sz w:val="20"/>
-                <w:szCs w:val="20"/>
-              </w:rPr>
-              <w:t xml:space="preserve">  day</w:t>
-            </w:r>
-            <w:r>
-              <w:rPr>
-                <w:rFonts w:ascii="Times New Roman" w:eastAsia="Calibri" w:hAnsi="Times New Roman" w:cs="Times New Roman"/>
-                <w:sz w:val="20"/>
-                <w:szCs w:val="20"/>
-                <w:vertAlign w:val="superscript"/>
-              </w:rPr>
-              <w:t>-1</w:t>
+              <w:t>---</w:t>
             </w:r>
           </w:p>
         </w:tc>
@@ -2829,6 +2645,7 @@
                 <w:szCs w:val="20"/>
               </w:rPr>
             </w:pPr>
+            <w:proofErr w:type="spellStart"/>
             <w:r>
               <w:rPr>
                 <w:rFonts w:ascii="Times New Roman" w:hAnsi="Times New Roman" w:cs="Times New Roman"/>
@@ -2838,6 +2655,7 @@
               </w:rPr>
               <w:t>Ndep</w:t>
             </w:r>
+            <w:proofErr w:type="spellEnd"/>
           </w:p>
         </w:tc>
         <w:tc>
@@ -2962,6 +2780,7 @@
                 <w:szCs w:val="20"/>
               </w:rPr>
             </w:pPr>
+            <w:proofErr w:type="spellStart"/>
             <w:r>
               <w:rPr>
                 <w:rFonts w:ascii="Times New Roman" w:hAnsi="Times New Roman" w:cs="Times New Roman"/>
@@ -2971,6 +2790,7 @@
               </w:rPr>
               <w:t>Mic.C</w:t>
             </w:r>
+            <w:proofErr w:type="spellEnd"/>
           </w:p>
         </w:tc>
         <w:tc>
@@ -2993,6 +2813,300 @@
                 <w:szCs w:val="20"/>
               </w:rPr>
               <w:t>Microbial C uptake</w:t>
+            </w:r>
+          </w:p>
+        </w:tc>
+        <w:tc>
+          <w:tcPr>
+            <w:tcW w:w="5040" w:type="dxa"/>
+            <w:vAlign w:val="center"/>
+          </w:tcPr>
+          <w:p>
+            <w:pPr>
+              <w:rPr>
+                <w:rFonts w:ascii="Times New Roman" w:hAnsi="Times New Roman" w:cs="Times New Roman"/>
+                <w:sz w:val="20"/>
+                <w:szCs w:val="20"/>
+              </w:rPr>
+            </w:pPr>
+            <m:oMath>
+              <m:sSub>
+                <m:sSubPr>
+                  <m:ctrlPr>
+                    <w:rPr>
+                      <w:rFonts w:ascii="Cambria Math" w:hAnsi="Cambria Math" w:cs="Times New Roman"/>
+                      <w:i/>
+                      <w:sz w:val="20"/>
+                      <w:szCs w:val="20"/>
+                    </w:rPr>
+                  </m:ctrlPr>
+                </m:sSubPr>
+                <m:e>
+                  <m:r>
+                    <w:rPr>
+                      <w:rFonts w:ascii="Cambria Math" w:hAnsi="Cambria Math" w:cs="Times New Roman"/>
+                      <w:sz w:val="20"/>
+                      <w:szCs w:val="20"/>
+                    </w:rPr>
+                    <m:t>θ</m:t>
+                  </m:r>
+                </m:e>
+                <m:sub>
+                  <m:r>
+                    <w:rPr>
+                      <w:rFonts w:ascii="Cambria Math" w:hAnsi="Cambria Math" w:cs="Times New Roman"/>
+                      <w:sz w:val="20"/>
+                      <w:szCs w:val="20"/>
+                    </w:rPr>
+                    <m:t>5</m:t>
+                  </m:r>
+                </m:sub>
+              </m:sSub>
+              <m:r>
+                <w:rPr>
+                  <w:rFonts w:ascii="Cambria Math" w:hAnsi="Cambria Math" w:cs="Times New Roman"/>
+                  <w:sz w:val="20"/>
+                  <w:szCs w:val="20"/>
+                </w:rPr>
+                <m:t>×s×NFIXMIC.C×</m:t>
+              </m:r>
+              <m:f>
+                <m:fPr>
+                  <m:ctrlPr>
+                    <w:rPr>
+                      <w:rFonts w:ascii="Cambria Math" w:hAnsi="Cambria Math" w:cs="Times New Roman"/>
+                      <w:i/>
+                      <w:sz w:val="20"/>
+                      <w:szCs w:val="20"/>
+                    </w:rPr>
+                  </m:ctrlPr>
+                </m:fPr>
+                <m:num>
+                  <m:r>
+                    <w:rPr>
+                      <w:rFonts w:ascii="Cambria Math" w:hAnsi="Cambria Math" w:cs="Times New Roman"/>
+                      <w:sz w:val="20"/>
+                      <w:szCs w:val="20"/>
+                    </w:rPr>
+                    <m:t>SOM.C</m:t>
+                  </m:r>
+                </m:num>
+                <m:den>
+                  <m:sSub>
+                    <m:sSubPr>
+                      <m:ctrlPr>
+                        <w:rPr>
+                          <w:rFonts w:ascii="Cambria Math" w:hAnsi="Cambria Math" w:cs="Times New Roman"/>
+                          <w:i/>
+                          <w:sz w:val="20"/>
+                          <w:szCs w:val="20"/>
+                        </w:rPr>
+                      </m:ctrlPr>
+                    </m:sSubPr>
+                    <m:e>
+                      <m:r>
+                        <w:rPr>
+                          <w:rFonts w:ascii="Cambria Math" w:hAnsi="Cambria Math" w:cs="Times New Roman"/>
+                          <w:sz w:val="20"/>
+                          <w:szCs w:val="20"/>
+                        </w:rPr>
+                        <m:t>θ</m:t>
+                      </m:r>
+                    </m:e>
+                    <m:sub>
+                      <m:r>
+                        <w:rPr>
+                          <w:rFonts w:ascii="Cambria Math" w:hAnsi="Cambria Math" w:cs="Times New Roman"/>
+                          <w:sz w:val="20"/>
+                          <w:szCs w:val="20"/>
+                        </w:rPr>
+                        <m:t>10</m:t>
+                      </m:r>
+                    </m:sub>
+                  </m:sSub>
+                  <m:r>
+                    <w:rPr>
+                      <w:rFonts w:ascii="Cambria Math" w:hAnsi="Cambria Math" w:cs="Times New Roman"/>
+                      <w:sz w:val="20"/>
+                      <w:szCs w:val="20"/>
+                    </w:rPr>
+                    <m:t>×SOM.C</m:t>
+                  </m:r>
+                </m:den>
+              </m:f>
+            </m:oMath>
+            <w:r>
+              <w:rPr>
+                <w:rFonts w:ascii="Times New Roman" w:hAnsi="Times New Roman" w:cs="Times New Roman"/>
+                <w:sz w:val="20"/>
+                <w:szCs w:val="20"/>
+              </w:rPr>
+              <w:t xml:space="preserve"> </w:t>
+            </w:r>
+          </w:p>
+        </w:tc>
+        <w:tc>
+          <w:tcPr>
+            <w:tcW w:w="2970" w:type="dxa"/>
+            <w:vAlign w:val="center"/>
+          </w:tcPr>
+          <w:p>
+            <w:pPr>
+              <w:rPr>
+                <w:rFonts w:ascii="Times New Roman" w:eastAsia="Calibri" w:hAnsi="Times New Roman" w:cs="Times New Roman"/>
+                <w:sz w:val="20"/>
+                <w:szCs w:val="20"/>
+                <w:highlight w:val="yellow"/>
+              </w:rPr>
+            </w:pPr>
+            <w:r>
+              <w:rPr>
+                <w:rFonts w:ascii="Times New Roman" w:eastAsia="Calibri" w:hAnsi="Times New Roman" w:cs="Times New Roman"/>
+                <w:sz w:val="20"/>
+                <w:szCs w:val="20"/>
+                <w:highlight w:val="yellow"/>
+              </w:rPr>
+              <w:t>θ</w:t>
+            </w:r>
+            <w:r>
+              <w:rPr>
+                <w:rFonts w:ascii="Times New Roman" w:eastAsia="Calibri" w:hAnsi="Times New Roman" w:cs="Times New Roman"/>
+                <w:sz w:val="20"/>
+                <w:szCs w:val="20"/>
+                <w:highlight w:val="yellow"/>
+                <w:vertAlign w:val="subscript"/>
+              </w:rPr>
+              <w:t>5</w:t>
+            </w:r>
+            <w:r>
+              <w:rPr>
+                <w:rFonts w:ascii="Times New Roman" w:eastAsia="Calibri" w:hAnsi="Times New Roman" w:cs="Times New Roman"/>
+                <w:sz w:val="20"/>
+                <w:szCs w:val="20"/>
+                <w:highlight w:val="yellow"/>
+              </w:rPr>
+              <w:t xml:space="preserve"> = 0.2  day</w:t>
+            </w:r>
+            <w:r>
+              <w:rPr>
+                <w:rFonts w:ascii="Times New Roman" w:eastAsia="Calibri" w:hAnsi="Times New Roman" w:cs="Times New Roman"/>
+                <w:sz w:val="20"/>
+                <w:szCs w:val="20"/>
+                <w:highlight w:val="yellow"/>
+                <w:vertAlign w:val="superscript"/>
+              </w:rPr>
+              <w:t>-1</w:t>
+            </w:r>
+            <w:r>
+              <w:rPr>
+                <w:rFonts w:ascii="Times New Roman" w:eastAsia="Calibri" w:hAnsi="Times New Roman" w:cs="Times New Roman"/>
+                <w:sz w:val="20"/>
+                <w:szCs w:val="20"/>
+                <w:highlight w:val="yellow"/>
+                <w:vertAlign w:val="superscript"/>
+              </w:rPr>
+              <w:t xml:space="preserve"> </w:t>
+            </w:r>
+            <w:r>
+              <w:rPr>
+                <w:rFonts w:ascii="Times New Roman" w:eastAsia="Calibri" w:hAnsi="Times New Roman" w:cs="Times New Roman"/>
+                <w:sz w:val="20"/>
+                <w:szCs w:val="20"/>
+                <w:highlight w:val="yellow"/>
+              </w:rPr>
+              <w:t xml:space="preserve">; </w:t>
+            </w:r>
+            <w:r>
+              <w:rPr>
+                <w:rFonts w:ascii="Times New Roman" w:eastAsia="Calibri" w:hAnsi="Times New Roman" w:cs="Times New Roman"/>
+                <w:sz w:val="20"/>
+                <w:szCs w:val="20"/>
+                <w:highlight w:val="yellow"/>
+              </w:rPr>
+              <w:t>θ</w:t>
+            </w:r>
+            <w:r>
+              <w:rPr>
+                <w:rFonts w:ascii="Times New Roman" w:eastAsia="Calibri" w:hAnsi="Times New Roman" w:cs="Times New Roman"/>
+                <w:sz w:val="20"/>
+                <w:szCs w:val="20"/>
+                <w:highlight w:val="yellow"/>
+                <w:vertAlign w:val="subscript"/>
+              </w:rPr>
+              <w:t>10</w:t>
+            </w:r>
+            <w:r>
+              <w:rPr>
+                <w:rFonts w:ascii="Times New Roman" w:eastAsia="Calibri" w:hAnsi="Times New Roman" w:cs="Times New Roman"/>
+                <w:sz w:val="20"/>
+                <w:szCs w:val="20"/>
+                <w:highlight w:val="yellow"/>
+              </w:rPr>
+              <w:t xml:space="preserve"> = 0.</w:t>
+            </w:r>
+            <w:r>
+              <w:rPr>
+                <w:rFonts w:ascii="Times New Roman" w:eastAsia="Calibri" w:hAnsi="Times New Roman" w:cs="Times New Roman"/>
+                <w:sz w:val="20"/>
+                <w:szCs w:val="20"/>
+                <w:highlight w:val="yellow"/>
+              </w:rPr>
+              <w:t xml:space="preserve">1 </w:t>
+            </w:r>
+          </w:p>
+        </w:tc>
+      </w:tr>
+      <w:tr>
+        <w:trPr>
+          <w:trHeight w:val="529"/>
+        </w:trPr>
+        <w:tc>
+          <w:tcPr>
+            <w:tcW w:w="1008" w:type="dxa"/>
+            <w:vAlign w:val="center"/>
+          </w:tcPr>
+          <w:p>
+            <w:pPr>
+              <w:rPr>
+                <w:rFonts w:ascii="Times New Roman" w:hAnsi="Times New Roman" w:cs="Times New Roman"/>
+                <w:b/>
+                <w:sz w:val="20"/>
+                <w:szCs w:val="20"/>
+              </w:rPr>
+            </w:pPr>
+            <w:proofErr w:type="spellStart"/>
+            <w:r>
+              <w:rPr>
+                <w:rFonts w:ascii="Times New Roman" w:hAnsi="Times New Roman" w:cs="Times New Roman"/>
+                <w:b/>
+                <w:sz w:val="20"/>
+                <w:szCs w:val="20"/>
+              </w:rPr>
+              <w:t>Mic.N</w:t>
+            </w:r>
+            <w:proofErr w:type="spellEnd"/>
+          </w:p>
+        </w:tc>
+        <w:tc>
+          <w:tcPr>
+            <w:tcW w:w="1800" w:type="dxa"/>
+            <w:vAlign w:val="center"/>
+          </w:tcPr>
+          <w:p>
+            <w:pPr>
+              <w:rPr>
+                <w:rFonts w:ascii="Times New Roman" w:hAnsi="Times New Roman" w:cs="Times New Roman"/>
+                <w:sz w:val="20"/>
+                <w:szCs w:val="20"/>
+              </w:rPr>
+            </w:pPr>
+            <w:r>
+              <w:rPr>
+                <w:rFonts w:ascii="Times New Roman" w:hAnsi="Times New Roman" w:cs="Times New Roman"/>
+                <w:sz w:val="20"/>
+                <w:szCs w:val="20"/>
+              </w:rPr>
+              <w:t>Microbial N uptake</w:t>
             </w:r>
           </w:p>
         </w:tc>
@@ -3048,210 +3162,6 @@
                   <w:sz w:val="20"/>
                   <w:szCs w:val="20"/>
                 </w:rPr>
-                <m:t>×s×NFIXMIC.C×</m:t>
-              </m:r>
-              <m:f>
-                <m:fPr>
-                  <m:ctrlPr>
-                    <w:rPr>
-                      <w:rFonts w:ascii="Cambria Math" w:hAnsi="Cambria Math" w:cs="Times New Roman"/>
-                      <w:i/>
-                      <w:sz w:val="20"/>
-                      <w:szCs w:val="20"/>
-                    </w:rPr>
-                  </m:ctrlPr>
-                </m:fPr>
-                <m:num>
-                  <m:r>
-                    <w:rPr>
-                      <w:rFonts w:ascii="Cambria Math" w:hAnsi="Cambria Math" w:cs="Times New Roman"/>
-                      <w:sz w:val="20"/>
-                      <w:szCs w:val="20"/>
-                    </w:rPr>
-                    <m:t>SOM.C</m:t>
-                  </m:r>
-                </m:num>
-                <m:den>
-                  <m:r>
-                    <w:rPr>
-                      <w:rFonts w:ascii="Cambria Math" w:hAnsi="Cambria Math" w:cs="Times New Roman"/>
-                      <w:sz w:val="20"/>
-                      <w:szCs w:val="20"/>
-                    </w:rPr>
-                    <m:t>0.1×SOM.C</m:t>
-                  </m:r>
-                </m:den>
-              </m:f>
-            </m:oMath>
-            <w:r>
-              <w:rPr>
-                <w:rFonts w:ascii="Times New Roman" w:hAnsi="Times New Roman" w:cs="Times New Roman"/>
-                <w:sz w:val="20"/>
-                <w:szCs w:val="20"/>
-              </w:rPr>
-              <w:t xml:space="preserve"> </w:t>
-            </w:r>
-          </w:p>
-        </w:tc>
-        <w:tc>
-          <w:tcPr>
-            <w:tcW w:w="2970" w:type="dxa"/>
-            <w:vAlign w:val="center"/>
-          </w:tcPr>
-          <w:p>
-            <w:pPr>
-              <w:rPr>
-                <w:rFonts w:ascii="Times New Roman" w:eastAsia="Calibri" w:hAnsi="Times New Roman" w:cs="Times New Roman"/>
-                <w:sz w:val="20"/>
-                <w:szCs w:val="20"/>
-                <w:highlight w:val="yellow"/>
-              </w:rPr>
-            </w:pPr>
-            <w:r>
-              <w:rPr>
-                <w:rFonts w:ascii="Times New Roman" w:eastAsia="Calibri" w:hAnsi="Times New Roman" w:cs="Times New Roman"/>
-                <w:sz w:val="20"/>
-                <w:szCs w:val="20"/>
-                <w:highlight w:val="yellow"/>
-              </w:rPr>
-              <w:t>θ</w:t>
-            </w:r>
-            <w:r>
-              <w:rPr>
-                <w:rFonts w:ascii="Times New Roman" w:eastAsia="Calibri" w:hAnsi="Times New Roman" w:cs="Times New Roman"/>
-                <w:sz w:val="20"/>
-                <w:szCs w:val="20"/>
-                <w:highlight w:val="yellow"/>
-                <w:vertAlign w:val="subscript"/>
-              </w:rPr>
-              <w:t>6</w:t>
-            </w:r>
-            <w:r>
-              <w:rPr>
-                <w:rFonts w:ascii="Times New Roman" w:eastAsia="Calibri" w:hAnsi="Times New Roman" w:cs="Times New Roman"/>
-                <w:sz w:val="20"/>
-                <w:szCs w:val="20"/>
-                <w:highlight w:val="yellow"/>
-              </w:rPr>
-              <w:t xml:space="preserve"> = 0.2  day</w:t>
-            </w:r>
-            <w:r>
-              <w:rPr>
-                <w:rFonts w:ascii="Times New Roman" w:eastAsia="Calibri" w:hAnsi="Times New Roman" w:cs="Times New Roman"/>
-                <w:sz w:val="20"/>
-                <w:szCs w:val="20"/>
-                <w:highlight w:val="yellow"/>
-                <w:vertAlign w:val="superscript"/>
-              </w:rPr>
-              <w:t>-1</w:t>
-            </w:r>
-          </w:p>
-        </w:tc>
-      </w:tr>
-      <w:tr>
-        <w:trPr>
-          <w:trHeight w:val="529"/>
-        </w:trPr>
-        <w:tc>
-          <w:tcPr>
-            <w:tcW w:w="1008" w:type="dxa"/>
-            <w:vAlign w:val="center"/>
-          </w:tcPr>
-          <w:p>
-            <w:pPr>
-              <w:rPr>
-                <w:rFonts w:ascii="Times New Roman" w:hAnsi="Times New Roman" w:cs="Times New Roman"/>
-                <w:b/>
-                <w:sz w:val="20"/>
-                <w:szCs w:val="20"/>
-              </w:rPr>
-            </w:pPr>
-            <w:r>
-              <w:rPr>
-                <w:rFonts w:ascii="Times New Roman" w:hAnsi="Times New Roman" w:cs="Times New Roman"/>
-                <w:b/>
-                <w:sz w:val="20"/>
-                <w:szCs w:val="20"/>
-              </w:rPr>
-              <w:t>Mic.N</w:t>
-            </w:r>
-          </w:p>
-        </w:tc>
-        <w:tc>
-          <w:tcPr>
-            <w:tcW w:w="1800" w:type="dxa"/>
-            <w:vAlign w:val="center"/>
-          </w:tcPr>
-          <w:p>
-            <w:pPr>
-              <w:rPr>
-                <w:rFonts w:ascii="Times New Roman" w:hAnsi="Times New Roman" w:cs="Times New Roman"/>
-                <w:sz w:val="20"/>
-                <w:szCs w:val="20"/>
-              </w:rPr>
-            </w:pPr>
-            <w:r>
-              <w:rPr>
-                <w:rFonts w:ascii="Times New Roman" w:hAnsi="Times New Roman" w:cs="Times New Roman"/>
-                <w:sz w:val="20"/>
-                <w:szCs w:val="20"/>
-              </w:rPr>
-              <w:t>Microbial N uptake</w:t>
-            </w:r>
-          </w:p>
-        </w:tc>
-        <w:tc>
-          <w:tcPr>
-            <w:tcW w:w="5040" w:type="dxa"/>
-            <w:vAlign w:val="center"/>
-          </w:tcPr>
-          <w:p>
-            <w:pPr>
-              <w:rPr>
-                <w:rFonts w:ascii="Times New Roman" w:hAnsi="Times New Roman" w:cs="Times New Roman"/>
-                <w:sz w:val="20"/>
-                <w:szCs w:val="20"/>
-              </w:rPr>
-            </w:pPr>
-            <m:oMath>
-              <m:sSub>
-                <m:sSubPr>
-                  <m:ctrlPr>
-                    <w:rPr>
-                      <w:rFonts w:ascii="Cambria Math" w:hAnsi="Cambria Math" w:cs="Times New Roman"/>
-                      <w:i/>
-                      <w:sz w:val="20"/>
-                      <w:szCs w:val="20"/>
-                    </w:rPr>
-                  </m:ctrlPr>
-                </m:sSubPr>
-                <m:e>
-                  <m:r>
-                    <w:rPr>
-                      <w:rFonts w:ascii="Cambria Math" w:hAnsi="Cambria Math" w:cs="Times New Roman"/>
-                      <w:sz w:val="20"/>
-                      <w:szCs w:val="20"/>
-                    </w:rPr>
-                    <m:t>θ</m:t>
-                  </m:r>
-                </m:e>
-                <m:sub>
-                  <m:r>
-                    <w:rPr>
-                      <w:rFonts w:ascii="Cambria Math" w:hAnsi="Cambria Math" w:cs="Times New Roman"/>
-                      <w:sz w:val="20"/>
-                      <w:szCs w:val="20"/>
-                    </w:rPr>
-                    <m:t>7</m:t>
-                  </m:r>
-                </m:sub>
-              </m:sSub>
-              <m:r>
-                <w:rPr>
-                  <w:rFonts w:ascii="Cambria Math" w:hAnsi="Cambria Math" w:cs="Times New Roman"/>
-                  <w:sz w:val="20"/>
-                  <w:szCs w:val="20"/>
-                </w:rPr>
                 <m:t>×s×NFIXMIC.N×</m:t>
               </m:r>
               <m:f>
@@ -3276,13 +3186,45 @@
                   </m:r>
                 </m:num>
                 <m:den>
+                  <m:sSub>
+                    <m:sSubPr>
+                      <m:ctrlPr>
+                        <w:rPr>
+                          <w:rFonts w:ascii="Cambria Math" w:hAnsi="Cambria Math" w:cs="Times New Roman"/>
+                          <w:i/>
+                          <w:sz w:val="20"/>
+                          <w:szCs w:val="20"/>
+                        </w:rPr>
+                      </m:ctrlPr>
+                    </m:sSubPr>
+                    <m:e>
+                      <m:r>
+                        <w:rPr>
+                          <w:rFonts w:ascii="Cambria Math" w:hAnsi="Cambria Math" w:cs="Times New Roman"/>
+                          <w:sz w:val="20"/>
+                          <w:szCs w:val="20"/>
+                        </w:rPr>
+                        <m:t>θ</m:t>
+                      </m:r>
+                    </m:e>
+                    <m:sub>
+                      <m:r>
+                        <w:rPr>
+                          <w:rFonts w:ascii="Cambria Math" w:hAnsi="Cambria Math" w:cs="Times New Roman"/>
+                          <w:sz w:val="20"/>
+                          <w:szCs w:val="20"/>
+                        </w:rPr>
+                        <m:t>10</m:t>
+                      </m:r>
+                    </m:sub>
+                  </m:sSub>
                   <m:r>
                     <w:rPr>
                       <w:rFonts w:ascii="Cambria Math" w:hAnsi="Cambria Math" w:cs="Times New Roman"/>
                       <w:sz w:val="20"/>
                       <w:szCs w:val="20"/>
                     </w:rPr>
-                    <m:t>0.1×SOM.N</m:t>
+                    <m:t>×SOM.N</m:t>
                   </m:r>
                 </m:den>
               </m:f>
@@ -3328,7 +3270,7 @@
                 <w:highlight w:val="yellow"/>
                 <w:vertAlign w:val="subscript"/>
               </w:rPr>
-              <w:t>7</w:t>
+              <w:t>6</w:t>
             </w:r>
             <w:r>
               <w:rPr>
@@ -3337,7 +3279,16 @@
                 <w:szCs w:val="20"/>
                 <w:highlight w:val="yellow"/>
               </w:rPr>
-              <w:t xml:space="preserve"> = 0.02  day</w:t>
+              <w:t>= 0.05</w:t>
+            </w:r>
+            <w:r>
+              <w:rPr>
+                <w:rFonts w:ascii="Times New Roman" w:eastAsia="Calibri" w:hAnsi="Times New Roman" w:cs="Times New Roman"/>
+                <w:sz w:val="20"/>
+                <w:szCs w:val="20"/>
+                <w:highlight w:val="yellow"/>
+              </w:rPr>
+              <w:t xml:space="preserve">  day</w:t>
             </w:r>
             <w:r>
               <w:rPr>
@@ -3348,6 +3299,53 @@
                 <w:vertAlign w:val="superscript"/>
               </w:rPr>
               <w:t>-1</w:t>
+            </w:r>
+            <w:r>
+              <w:rPr>
+                <w:rFonts w:ascii="Times New Roman" w:eastAsia="Calibri" w:hAnsi="Times New Roman" w:cs="Times New Roman"/>
+                <w:sz w:val="20"/>
+                <w:szCs w:val="20"/>
+                <w:highlight w:val="yellow"/>
+                <w:vertAlign w:val="superscript"/>
+              </w:rPr>
+              <w:t xml:space="preserve"> </w:t>
+            </w:r>
+            <w:r>
+              <w:rPr>
+                <w:rFonts w:ascii="Times New Roman" w:eastAsia="Calibri" w:hAnsi="Times New Roman" w:cs="Times New Roman"/>
+                <w:sz w:val="20"/>
+                <w:szCs w:val="20"/>
+                <w:highlight w:val="yellow"/>
+              </w:rPr>
+              <w:t>; θ</w:t>
+            </w:r>
+            <w:r>
+              <w:rPr>
+                <w:rFonts w:ascii="Times New Roman" w:eastAsia="Calibri" w:hAnsi="Times New Roman" w:cs="Times New Roman"/>
+                <w:sz w:val="20"/>
+                <w:szCs w:val="20"/>
+                <w:highlight w:val="yellow"/>
+                <w:vertAlign w:val="subscript"/>
+              </w:rPr>
+              <w:t>10</w:t>
+            </w:r>
+            <w:r>
+              <w:rPr>
+                <w:rFonts w:ascii="Times New Roman" w:eastAsia="Calibri" w:hAnsi="Times New Roman" w:cs="Times New Roman"/>
+                <w:sz w:val="20"/>
+                <w:szCs w:val="20"/>
+                <w:highlight w:val="yellow"/>
+              </w:rPr>
+              <w:t xml:space="preserve"> = 0.</w:t>
+            </w:r>
+            <w:r>
+              <w:rPr>
+                <w:rFonts w:ascii="Times New Roman" w:eastAsia="Calibri" w:hAnsi="Times New Roman" w:cs="Times New Roman"/>
+                <w:sz w:val="20"/>
+                <w:szCs w:val="20"/>
+                <w:highlight w:val="yellow"/>
+              </w:rPr>
+              <w:t>1</w:t>
             </w:r>
           </w:p>
         </w:tc>
@@ -3450,7 +3448,7 @@
                         <w:sz w:val="20"/>
                         <w:szCs w:val="20"/>
                       </w:rPr>
-                      <m:t>8</m:t>
+                      <m:t>4</m:t>
                     </m:r>
                   </m:sub>
                 </m:sSub>
@@ -3460,7 +3458,23 @@
                     <w:sz w:val="20"/>
                     <w:szCs w:val="20"/>
                   </w:rPr>
-                  <m:t>×SOM.N</m:t>
+                  <m:t>×</m:t>
+                </m:r>
+                <m:r>
+                  <w:rPr>
+                    <w:rFonts w:ascii="Cambria Math" w:hAnsi="Cambria Math" w:cs="Times New Roman"/>
+                    <w:sz w:val="20"/>
+                    <w:szCs w:val="20"/>
+                  </w:rPr>
+                  <m:t>Mic</m:t>
+                </m:r>
+                <m:r>
+                  <w:rPr>
+                    <w:rFonts w:ascii="Cambria Math" w:hAnsi="Cambria Math" w:cs="Times New Roman"/>
+                    <w:sz w:val="20"/>
+                    <w:szCs w:val="20"/>
+                  </w:rPr>
+                  <m:t>.N</m:t>
                 </m:r>
               </m:oMath>
             </m:oMathPara>
@@ -3497,6 +3511,24 @@
                 <w:highlight w:val="yellow"/>
                 <w:vertAlign w:val="subscript"/>
               </w:rPr>
+              <w:t>4</w:t>
+            </w:r>
+            <w:r>
+              <w:rPr>
+                <w:rFonts w:ascii="Times New Roman" w:eastAsia="Calibri" w:hAnsi="Times New Roman" w:cs="Times New Roman"/>
+                <w:sz w:val="20"/>
+                <w:szCs w:val="20"/>
+                <w:highlight w:val="yellow"/>
+              </w:rPr>
+              <w:t xml:space="preserve"> = 0.</w:t>
+            </w:r>
+            <w:r>
+              <w:rPr>
+                <w:rFonts w:ascii="Times New Roman" w:eastAsia="Calibri" w:hAnsi="Times New Roman" w:cs="Times New Roman"/>
+                <w:sz w:val="20"/>
+                <w:szCs w:val="20"/>
+                <w:highlight w:val="yellow"/>
+              </w:rPr>
               <w:t>8</w:t>
             </w:r>
             <w:r>
@@ -3506,17 +3538,7 @@
                 <w:szCs w:val="20"/>
                 <w:highlight w:val="yellow"/>
               </w:rPr>
-              <w:t xml:space="preserve"> = 0.05  day</w:t>
-            </w:r>
-            <w:r>
-              <w:rPr>
-                <w:rFonts w:ascii="Times New Roman" w:eastAsia="Calibri" w:hAnsi="Times New Roman" w:cs="Times New Roman"/>
-                <w:sz w:val="20"/>
-                <w:szCs w:val="20"/>
-                <w:highlight w:val="yellow"/>
-                <w:vertAlign w:val="superscript"/>
-              </w:rPr>
-              <w:t>-1</w:t>
+              <w:t xml:space="preserve">  </w:t>
             </w:r>
           </w:p>
         </w:tc>
@@ -3539,6 +3561,7 @@
                 <w:szCs w:val="20"/>
               </w:rPr>
             </w:pPr>
+            <w:proofErr w:type="spellStart"/>
             <w:r>
               <w:rPr>
                 <w:rFonts w:ascii="Times New Roman" w:hAnsi="Times New Roman" w:cs="Times New Roman"/>
@@ -3548,6 +3571,7 @@
               </w:rPr>
               <w:t>Nfix.f</w:t>
             </w:r>
+            <w:proofErr w:type="spellEnd"/>
           </w:p>
         </w:tc>
         <w:tc>
@@ -3591,38 +3615,17 @@
                 <m:jc m:val="left"/>
               </m:oMathParaPr>
               <m:oMath>
-                <m:sSub>
-                  <m:sSubPr>
-                    <m:ctrlPr>
-                      <w:rPr>
-                        <w:rFonts w:ascii="Cambria Math" w:hAnsi="Cambria Math" w:cs="Times New Roman"/>
-                        <w:i/>
-                        <w:sz w:val="20"/>
-                        <w:szCs w:val="20"/>
-                      </w:rPr>
-                    </m:ctrlPr>
-                  </m:sSubPr>
-                  <m:e>
-                    <m:r>
-                      <w:rPr>
-                        <w:rFonts w:ascii="Cambria Math" w:hAnsi="Cambria Math" w:cs="Times New Roman"/>
-                        <w:sz w:val="20"/>
-                        <w:szCs w:val="20"/>
-                      </w:rPr>
-                      <m:t>θ</m:t>
-                    </m:r>
-                  </m:e>
-                  <m:sub>
-                    <m:r>
-                      <w:rPr>
-                        <w:rFonts w:ascii="Cambria Math" w:hAnsi="Cambria Math" w:cs="Times New Roman"/>
-                        <w:sz w:val="20"/>
-                        <w:szCs w:val="20"/>
-                      </w:rPr>
-                      <m:t>9</m:t>
-                    </m:r>
-                  </m:sub>
-                </m:sSub>
+                <m:r>
+                  <m:rPr>
+                    <m:sty m:val="p"/>
+                  </m:rPr>
+                  <w:rPr>
+                    <w:rFonts w:ascii="Cambria Math" w:eastAsia="Calibri" w:hAnsi="Cambria Math" w:cs="Times New Roman"/>
+                    <w:sz w:val="20"/>
+                    <w:szCs w:val="20"/>
+                  </w:rPr>
+                  <m:t xml:space="preserve">0.0025 </m:t>
+                </m:r>
                 <m:r>
                   <w:rPr>
                     <w:rFonts w:ascii="Cambria Math" w:hAnsi="Cambria Math" w:cs="Times New Roman"/>
@@ -3711,58 +3714,7 @@
                 <w:sz w:val="20"/>
                 <w:szCs w:val="20"/>
               </w:rPr>
-              <w:t>θ</w:t>
-            </w:r>
-            <w:r>
-              <w:rPr>
-                <w:rFonts w:ascii="Times New Roman" w:eastAsia="Calibri" w:hAnsi="Times New Roman" w:cs="Times New Roman"/>
-                <w:sz w:val="20"/>
-                <w:szCs w:val="20"/>
-                <w:vertAlign w:val="subscript"/>
-              </w:rPr>
-              <w:t>9</w:t>
-            </w:r>
-            <w:r>
-              <w:rPr>
-                <w:rFonts w:ascii="Times New Roman" w:eastAsia="Calibri" w:hAnsi="Times New Roman" w:cs="Times New Roman"/>
-                <w:sz w:val="20"/>
-                <w:szCs w:val="20"/>
-              </w:rPr>
-              <w:t xml:space="preserve"> = 0.0025   g N </w:t>
-            </w:r>
-            <w:r>
-              <w:rPr>
-                <w:rFonts w:ascii="Times New Roman" w:hAnsi="Times New Roman" w:cs="Times New Roman"/>
-                <w:sz w:val="20"/>
-                <w:szCs w:val="20"/>
-              </w:rPr>
-              <w:t xml:space="preserve"> m</w:t>
-            </w:r>
-            <w:r>
-              <w:rPr>
-                <w:rFonts w:ascii="Times New Roman" w:hAnsi="Times New Roman" w:cs="Times New Roman"/>
-                <w:sz w:val="20"/>
-                <w:szCs w:val="20"/>
-                <w:vertAlign w:val="superscript"/>
-              </w:rPr>
-              <w:t>-2</w:t>
-            </w:r>
-            <w:r>
-              <w:rPr>
-                <w:rFonts w:ascii="Times New Roman" w:eastAsia="Calibri" w:hAnsi="Times New Roman" w:cs="Times New Roman"/>
-                <w:sz w:val="20"/>
-                <w:szCs w:val="20"/>
-              </w:rPr>
-              <w:t xml:space="preserve">  day</w:t>
-            </w:r>
-            <w:r>
-              <w:rPr>
-                <w:rFonts w:ascii="Times New Roman" w:eastAsia="Calibri" w:hAnsi="Times New Roman" w:cs="Times New Roman"/>
-                <w:sz w:val="20"/>
-                <w:szCs w:val="20"/>
-                <w:vertAlign w:val="superscript"/>
-              </w:rPr>
-              <w:t>-1</w:t>
+              <w:t>---</w:t>
             </w:r>
           </w:p>
         </w:tc>
@@ -3861,7 +3813,7 @@
                       <w:sz w:val="20"/>
                       <w:szCs w:val="20"/>
                     </w:rPr>
-                    <m:t>10</m:t>
+                    <m:t>7</m:t>
                   </m:r>
                 </m:sub>
               </m:sSub>
@@ -3895,13 +3847,45 @@
                   </m:r>
                 </m:num>
                 <m:den>
+                  <m:sSub>
+                    <m:sSubPr>
+                      <m:ctrlPr>
+                        <w:rPr>
+                          <w:rFonts w:ascii="Cambria Math" w:hAnsi="Cambria Math" w:cs="Times New Roman"/>
+                          <w:i/>
+                          <w:sz w:val="20"/>
+                          <w:szCs w:val="20"/>
+                        </w:rPr>
+                      </m:ctrlPr>
+                    </m:sSubPr>
+                    <m:e>
+                      <m:r>
+                        <w:rPr>
+                          <w:rFonts w:ascii="Cambria Math" w:hAnsi="Cambria Math" w:cs="Times New Roman"/>
+                          <w:sz w:val="20"/>
+                          <w:szCs w:val="20"/>
+                        </w:rPr>
+                        <m:t>θ</m:t>
+                      </m:r>
+                    </m:e>
+                    <m:sub>
+                      <m:r>
+                        <w:rPr>
+                          <w:rFonts w:ascii="Cambria Math" w:hAnsi="Cambria Math" w:cs="Times New Roman"/>
+                          <w:sz w:val="20"/>
+                          <w:szCs w:val="20"/>
+                        </w:rPr>
+                        <m:t>9</m:t>
+                      </m:r>
+                    </m:sub>
+                  </m:sSub>
                   <m:r>
                     <w:rPr>
                       <w:rFonts w:ascii="Cambria Math" w:hAnsi="Cambria Math" w:cs="Times New Roman"/>
                       <w:sz w:val="20"/>
                       <w:szCs w:val="20"/>
                     </w:rPr>
-                    <m:t>0.05×NITROGEN</m:t>
+                    <m:t>×NITROGEN</m:t>
                   </m:r>
                 </m:den>
               </m:f>
@@ -3947,7 +3931,7 @@
                 <w:highlight w:val="yellow"/>
                 <w:vertAlign w:val="subscript"/>
               </w:rPr>
-              <w:t>10</w:t>
+              <w:t>7</w:t>
             </w:r>
             <w:r>
               <w:rPr>
@@ -3956,7 +3940,16 @@
                 <w:szCs w:val="20"/>
                 <w:highlight w:val="yellow"/>
               </w:rPr>
-              <w:t xml:space="preserve"> = 6  day</w:t>
+              <w:t xml:space="preserve"> = 5</w:t>
+            </w:r>
+            <w:r>
+              <w:rPr>
+                <w:rFonts w:ascii="Times New Roman" w:eastAsia="Calibri" w:hAnsi="Times New Roman" w:cs="Times New Roman"/>
+                <w:sz w:val="20"/>
+                <w:szCs w:val="20"/>
+                <w:highlight w:val="yellow"/>
+              </w:rPr>
+              <w:t xml:space="preserve">  day</w:t>
             </w:r>
             <w:r>
               <w:rPr>
@@ -3967,6 +3960,53 @@
                 <w:vertAlign w:val="superscript"/>
               </w:rPr>
               <w:t>-1</w:t>
+            </w:r>
+            <w:r>
+              <w:rPr>
+                <w:rFonts w:ascii="Times New Roman" w:eastAsia="Calibri" w:hAnsi="Times New Roman" w:cs="Times New Roman"/>
+                <w:sz w:val="20"/>
+                <w:szCs w:val="20"/>
+                <w:highlight w:val="yellow"/>
+                <w:vertAlign w:val="superscript"/>
+              </w:rPr>
+              <w:t xml:space="preserve"> </w:t>
+            </w:r>
+            <w:r>
+              <w:rPr>
+                <w:rFonts w:ascii="Times New Roman" w:eastAsia="Calibri" w:hAnsi="Times New Roman" w:cs="Times New Roman"/>
+                <w:sz w:val="20"/>
+                <w:szCs w:val="20"/>
+                <w:highlight w:val="yellow"/>
+              </w:rPr>
+              <w:t>; θ</w:t>
+            </w:r>
+            <w:r>
+              <w:rPr>
+                <w:rFonts w:ascii="Times New Roman" w:eastAsia="Calibri" w:hAnsi="Times New Roman" w:cs="Times New Roman"/>
+                <w:sz w:val="20"/>
+                <w:szCs w:val="20"/>
+                <w:highlight w:val="yellow"/>
+                <w:vertAlign w:val="subscript"/>
+              </w:rPr>
+              <w:t>9</w:t>
+            </w:r>
+            <w:r>
+              <w:rPr>
+                <w:rFonts w:ascii="Times New Roman" w:eastAsia="Calibri" w:hAnsi="Times New Roman" w:cs="Times New Roman"/>
+                <w:sz w:val="20"/>
+                <w:szCs w:val="20"/>
+                <w:highlight w:val="yellow"/>
+              </w:rPr>
+              <w:t xml:space="preserve"> = 0.</w:t>
+            </w:r>
+            <w:r>
+              <w:rPr>
+                <w:rFonts w:ascii="Times New Roman" w:eastAsia="Calibri" w:hAnsi="Times New Roman" w:cs="Times New Roman"/>
+                <w:sz w:val="20"/>
+                <w:szCs w:val="20"/>
+                <w:highlight w:val="yellow"/>
+              </w:rPr>
+              <w:t>05</w:t>
             </w:r>
           </w:p>
         </w:tc>
@@ -3989,6 +4029,7 @@
                 <w:szCs w:val="20"/>
               </w:rPr>
             </w:pPr>
+            <w:proofErr w:type="spellStart"/>
             <w:r>
               <w:rPr>
                 <w:rFonts w:ascii="Times New Roman" w:hAnsi="Times New Roman" w:cs="Times New Roman"/>
@@ -3996,8 +4037,29 @@
                 <w:sz w:val="20"/>
                 <w:szCs w:val="20"/>
               </w:rPr>
-              <w:t>death.C and death.N</w:t>
-            </w:r>
+              <w:t>death.C</w:t>
+            </w:r>
+            <w:proofErr w:type="spellEnd"/>
+            <w:r>
+              <w:rPr>
+                <w:rFonts w:ascii="Times New Roman" w:hAnsi="Times New Roman" w:cs="Times New Roman"/>
+                <w:b/>
+                <w:sz w:val="20"/>
+                <w:szCs w:val="20"/>
+              </w:rPr>
+              <w:t xml:space="preserve"> and </w:t>
+            </w:r>
+            <w:proofErr w:type="spellStart"/>
+            <w:r>
+              <w:rPr>
+                <w:rFonts w:ascii="Times New Roman" w:hAnsi="Times New Roman" w:cs="Times New Roman"/>
+                <w:b/>
+                <w:sz w:val="20"/>
+                <w:szCs w:val="20"/>
+              </w:rPr>
+              <w:t>death.N</w:t>
+            </w:r>
+            <w:proofErr w:type="spellEnd"/>
           </w:p>
         </w:tc>
         <w:tc>
@@ -4069,7 +4131,7 @@
                         <w:sz w:val="20"/>
                         <w:szCs w:val="20"/>
                       </w:rPr>
-                      <m:t>11</m:t>
+                      <m:t>8</m:t>
                     </m:r>
                   </m:sub>
                 </m:sSub>
@@ -4133,7 +4195,7 @@
                         <w:sz w:val="20"/>
                         <w:szCs w:val="20"/>
                       </w:rPr>
-                      <m:t>11</m:t>
+                      <m:t>8</m:t>
                     </m:r>
                   </m:sub>
                 </m:sSub>
@@ -4188,7 +4250,7 @@
                 <w:highlight w:val="yellow"/>
                 <w:vertAlign w:val="subscript"/>
               </w:rPr>
-              <w:t>11</w:t>
+              <w:t>8</w:t>
             </w:r>
             <w:r>
               <w:rPr>
@@ -4197,7 +4259,16 @@
                 <w:szCs w:val="20"/>
                 <w:highlight w:val="yellow"/>
               </w:rPr>
-              <w:t xml:space="preserve"> = 0.004  day</w:t>
+              <w:t xml:space="preserve"> = 0.003</w:t>
+            </w:r>
+            <w:r>
+              <w:rPr>
+                <w:rFonts w:ascii="Times New Roman" w:eastAsia="Calibri" w:hAnsi="Times New Roman" w:cs="Times New Roman"/>
+                <w:sz w:val="20"/>
+                <w:szCs w:val="20"/>
+                <w:highlight w:val="yellow"/>
+              </w:rPr>
+              <w:t xml:space="preserve">  day</w:t>
             </w:r>
             <w:r>
               <w:rPr>
@@ -4325,38 +4396,14 @@
                           </w:rPr>
                           <m:t>(</m:t>
                         </m:r>
-                        <m:sSub>
-                          <m:sSubPr>
-                            <m:ctrlPr>
-                              <w:rPr>
-                                <w:rFonts w:ascii="Cambria Math" w:hAnsi="Cambria Math" w:cs="Times New Roman"/>
-                                <w:i/>
-                                <w:sz w:val="20"/>
-                                <w:szCs w:val="20"/>
-                              </w:rPr>
-                            </m:ctrlPr>
-                          </m:sSubPr>
-                          <m:e>
-                            <m:r>
-                              <w:rPr>
-                                <w:rFonts w:ascii="Cambria Math" w:hAnsi="Cambria Math" w:cs="Times New Roman"/>
-                                <w:sz w:val="20"/>
-                                <w:szCs w:val="20"/>
-                              </w:rPr>
-                              <m:t>θ</m:t>
-                            </m:r>
-                          </m:e>
-                          <m:sub>
-                            <m:r>
-                              <w:rPr>
-                                <w:rFonts w:ascii="Cambria Math" w:hAnsi="Cambria Math" w:cs="Times New Roman"/>
-                                <w:sz w:val="20"/>
-                                <w:szCs w:val="20"/>
-                              </w:rPr>
-                              <m:t>12</m:t>
-                            </m:r>
-                          </m:sub>
-                        </m:sSub>
+                        <m:r>
+                          <w:rPr>
+                            <w:rFonts w:ascii="Cambria Math" w:hAnsi="Cambria Math" w:cs="Times New Roman"/>
+                            <w:sz w:val="20"/>
+                            <w:szCs w:val="20"/>
+                          </w:rPr>
+                          <m:t>k</m:t>
+                        </m:r>
                         <m:r>
                           <w:rPr>
                             <w:rFonts w:ascii="Cambria Math" w:hAnsi="Cambria Math" w:cs="Times New Roman"/>
@@ -4402,16 +4449,7 @@
                 <w:sz w:val="20"/>
                 <w:szCs w:val="20"/>
               </w:rPr>
-              <w:t>θ</w:t>
-            </w:r>
-            <w:r>
-              <w:rPr>
-                <w:rFonts w:ascii="Times New Roman" w:eastAsia="Calibri" w:hAnsi="Times New Roman" w:cs="Times New Roman"/>
-                <w:sz w:val="20"/>
-                <w:szCs w:val="20"/>
-                <w:vertAlign w:val="subscript"/>
-              </w:rPr>
-              <w:t>12</w:t>
+              <w:t>k</w:t>
             </w:r>
             <w:r>
               <w:rPr>
@@ -4640,10 +4678,7 @@
       </w:tr>
     </w:tbl>
     <w:p/>
-    <w:p>
-      <w:bookmarkStart w:id="0" w:name="_GoBack"/>
-    </w:p>
-    <w:bookmarkEnd w:id="0"/>
+    <w:p/>
     <w:p/>
     <w:p/>
     <w:p/>
@@ -4799,8 +4834,13 @@
     <w:pPr>
       <w:pStyle w:val="Header"/>
     </w:pPr>
+    <w:proofErr w:type="spellStart"/>
     <w:r>
-      <w:t>Kelseyann Kremers</w:t>
+      <w:t>Kelseyann</w:t>
+    </w:r>
+    <w:proofErr w:type="spellEnd"/>
+    <w:r>
+      <w:t xml:space="preserve"> Kremers</w:t>
     </w:r>
     <w:r>
       <w:br/>
@@ -5995,6 +6035,7 @@
   <w:style w:type="character" w:default="1" w:styleId="DefaultParagraphFont">
     <w:name w:val="Default Paragraph Font"/>
     <w:uiPriority w:val="1"/>
+    <w:semiHidden/>
     <w:unhideWhenUsed/>
   </w:style>
   <w:style w:type="table" w:default="1" w:styleId="TableNormal">

</xml_diff>